<commit_message>
task3+ & tasks after lection & task2+ demo
</commit_message>
<xml_diff>
--- a/task2/task2_summary.docx
+++ b/task2/task2_summary.docx
@@ -21,17 +21,7 @@
           <w:sz w:val="28"/>
           <w:szCs w:val="28"/>
         </w:rPr>
-        <w:t xml:space="preserve">Отчет по заданию </w:t>
-      </w:r>
-      <w:r>
-        <w:rPr>
-          <w:rFonts w:ascii="Times New Roman" w:hAnsi="Times New Roman" w:cs="Times New Roman"/>
-          <w:b/>
-          <w:bCs/>
-          <w:sz w:val="28"/>
-          <w:szCs w:val="28"/>
-        </w:rPr>
-        <w:t>номер 2</w:t>
+        <w:t>Отчет по заданию номер 2</w:t>
       </w:r>
     </w:p>
     <w:p>
@@ -43,7 +33,6 @@
           <w:bCs/>
           <w:sz w:val="28"/>
           <w:szCs w:val="28"/>
-          <w:lang w:val="en-US"/>
         </w:rPr>
       </w:pPr>
       <w:r>
@@ -54,47 +43,7 @@
           <w:sz w:val="28"/>
           <w:szCs w:val="28"/>
         </w:rPr>
-        <w:t>Нозимов Дилшодхон</w:t>
-      </w:r>
-      <w:r>
-        <w:rPr>
-          <w:rFonts w:ascii="Times New Roman" w:hAnsi="Times New Roman" w:cs="Times New Roman"/>
-          <w:b/>
-          <w:bCs/>
-          <w:sz w:val="28"/>
-          <w:szCs w:val="28"/>
-        </w:rPr>
-        <w:t>, группа 2</w:t>
-      </w:r>
-      <w:r>
-        <w:rPr>
-          <w:rFonts w:ascii="Times New Roman" w:hAnsi="Times New Roman" w:cs="Times New Roman"/>
-          <w:b/>
-          <w:bCs/>
-          <w:sz w:val="28"/>
-          <w:szCs w:val="28"/>
-        </w:rPr>
-        <w:t>3</w:t>
-      </w:r>
-      <w:r>
-        <w:rPr>
-          <w:rFonts w:ascii="Times New Roman" w:hAnsi="Times New Roman" w:cs="Times New Roman"/>
-          <w:b/>
-          <w:bCs/>
-          <w:sz w:val="28"/>
-          <w:szCs w:val="28"/>
-        </w:rPr>
-        <w:t>15</w:t>
-      </w:r>
-      <w:r>
-        <w:rPr>
-          <w:rFonts w:ascii="Times New Roman" w:hAnsi="Times New Roman" w:cs="Times New Roman"/>
-          <w:b/>
-          <w:bCs/>
-          <w:sz w:val="28"/>
-          <w:szCs w:val="28"/>
-        </w:rPr>
-        <w:t>1</w:t>
+        <w:t>Нозимов Дилшодхон, группа 23151</w:t>
       </w:r>
     </w:p>
     <w:p>
@@ -149,41 +98,7 @@
           <w:sz w:val="28"/>
           <w:szCs w:val="28"/>
         </w:rPr>
-        <w:t xml:space="preserve"> разложения использоват</w:t>
-      </w:r>
-      <w:bookmarkStart w:id="0" w:name="_GoBack"/>
-      <w:bookmarkEnd w:id="0"/>
-      <w:r>
-        <w:rPr>
-          <w:rFonts w:ascii="Times New Roman" w:hAnsi="Times New Roman" w:cs="Times New Roman"/>
-          <w:i/>
-          <w:iCs/>
-          <w:sz w:val="28"/>
-          <w:szCs w:val="28"/>
-        </w:rPr>
-        <w:t xml:space="preserve">ь метод вращений </w:t>
-      </w:r>
-      <w:proofErr w:type="spellStart"/>
-      <w:r>
-        <w:rPr>
-          <w:rFonts w:ascii="Times New Roman" w:hAnsi="Times New Roman" w:cs="Times New Roman"/>
-          <w:i/>
-          <w:iCs/>
-          <w:sz w:val="28"/>
-          <w:szCs w:val="28"/>
-        </w:rPr>
-        <w:t>Гивенса</w:t>
-      </w:r>
-      <w:proofErr w:type="spellEnd"/>
-      <w:r>
-        <w:rPr>
-          <w:rFonts w:ascii="Times New Roman" w:hAnsi="Times New Roman" w:cs="Times New Roman"/>
-          <w:i/>
-          <w:iCs/>
-          <w:sz w:val="28"/>
-          <w:szCs w:val="28"/>
-        </w:rPr>
-        <w:t>.</w:t>
+        <w:t xml:space="preserve"> разложения использовать метод вращений Гивенса.</w:t>
       </w:r>
     </w:p>
     <w:p>
@@ -871,15 +786,7 @@
           <w:sz w:val="28"/>
           <w:szCs w:val="28"/>
         </w:rPr>
-        <w:t xml:space="preserve">Алгоритм </w:t>
-      </w:r>
-      <w:r>
-        <w:rPr>
-          <w:rFonts w:ascii="Times New Roman" w:hAnsi="Times New Roman" w:cs="Times New Roman"/>
-          <w:sz w:val="28"/>
-          <w:szCs w:val="28"/>
-        </w:rPr>
-        <w:t xml:space="preserve">был реализован на языке </w:t>
+        <w:t xml:space="preserve">Алгоритм был реализован на языке </w:t>
       </w:r>
       <w:r>
         <w:rPr>
@@ -898,7 +805,6 @@
         </w:rPr>
         <w:t xml:space="preserve"> с помощью библиотеки </w:t>
       </w:r>
-      <w:proofErr w:type="spellStart"/>
       <w:r>
         <w:rPr>
           <w:rFonts w:ascii="Times New Roman" w:hAnsi="Times New Roman" w:cs="Times New Roman"/>
@@ -908,7 +814,6 @@
         </w:rPr>
         <w:t>numpy</w:t>
       </w:r>
-      <w:proofErr w:type="spellEnd"/>
       <w:r>
         <w:rPr>
           <w:rFonts w:ascii="Times New Roman" w:hAnsi="Times New Roman" w:cs="Times New Roman"/>
@@ -1009,15 +914,7 @@
           <w:sz w:val="28"/>
           <w:szCs w:val="28"/>
         </w:rPr>
-        <w:t>3</w:t>
-      </w:r>
-      <w:r>
-        <w:rPr>
-          <w:rFonts w:ascii="Times New Roman" w:hAnsi="Times New Roman" w:cs="Times New Roman"/>
-          <w:sz w:val="28"/>
-          <w:szCs w:val="28"/>
-        </w:rPr>
-        <w:t xml:space="preserve">  </w:t>
+        <w:t xml:space="preserve">3  </w:t>
       </w:r>
     </w:p>
     <w:p>
@@ -1026,7 +923,6 @@
           <w:rFonts w:ascii="Times New Roman" w:hAnsi="Times New Roman" w:cs="Times New Roman"/>
           <w:sz w:val="28"/>
           <w:szCs w:val="28"/>
-          <w:lang w:val="en-US"/>
         </w:rPr>
       </w:pPr>
       <w:r>
@@ -1046,9 +942,33 @@
           <w:bCs/>
           <w:sz w:val="28"/>
           <w:szCs w:val="28"/>
+        </w:rPr>
+        <w:t>:</w:t>
+      </w:r>
+      <w:r>
+        <w:rPr>
+          <w:rFonts w:ascii="Times New Roman" w:hAnsi="Times New Roman" w:cs="Times New Roman"/>
+          <w:sz w:val="28"/>
+          <w:szCs w:val="28"/>
+        </w:rPr>
+        <w:t xml:space="preserve"> 8 ГБ 1867 </w:t>
+      </w:r>
+      <w:r>
+        <w:rPr>
+          <w:rFonts w:ascii="Times New Roman" w:hAnsi="Times New Roman" w:cs="Times New Roman"/>
+          <w:sz w:val="28"/>
+          <w:szCs w:val="28"/>
           <w:lang w:val="en-US"/>
         </w:rPr>
-        <w:t>:</w:t>
+        <w:t>MHz</w:t>
+      </w:r>
+      <w:r>
+        <w:rPr>
+          <w:rFonts w:ascii="Times New Roman" w:hAnsi="Times New Roman" w:cs="Times New Roman"/>
+          <w:sz w:val="28"/>
+          <w:szCs w:val="28"/>
+        </w:rPr>
+        <w:t xml:space="preserve"> </w:t>
       </w:r>
       <w:r>
         <w:rPr>
@@ -1057,16 +977,15 @@
           <w:szCs w:val="28"/>
           <w:lang w:val="en-US"/>
         </w:rPr>
-        <w:t xml:space="preserve"> </w:t>
-      </w:r>
-      <w:r>
-        <w:rPr>
-          <w:rFonts w:ascii="Times New Roman" w:hAnsi="Times New Roman" w:cs="Times New Roman"/>
-          <w:sz w:val="28"/>
-          <w:szCs w:val="28"/>
-          <w:lang w:val="en-US"/>
-        </w:rPr>
-        <w:t>8 ГБ 1867 MHz LPDDR3</w:t>
+        <w:t>LPDDR</w:t>
+      </w:r>
+      <w:r>
+        <w:rPr>
+          <w:rFonts w:ascii="Times New Roman" w:hAnsi="Times New Roman" w:cs="Times New Roman"/>
+          <w:sz w:val="28"/>
+          <w:szCs w:val="28"/>
+        </w:rPr>
+        <w:t>3</w:t>
       </w:r>
     </w:p>
     <w:p>
@@ -1075,7 +994,6 @@
           <w:rFonts w:ascii="Times New Roman" w:hAnsi="Times New Roman" w:cs="Times New Roman"/>
           <w:sz w:val="28"/>
           <w:szCs w:val="28"/>
-          <w:lang w:val="en-US"/>
         </w:rPr>
       </w:pPr>
       <w:r>
@@ -1095,9 +1013,33 @@
           <w:bCs/>
           <w:sz w:val="28"/>
           <w:szCs w:val="28"/>
+        </w:rPr>
+        <w:t>:</w:t>
+      </w:r>
+      <w:r>
+        <w:rPr>
+          <w:rFonts w:ascii="Times New Roman" w:hAnsi="Times New Roman" w:cs="Times New Roman"/>
+          <w:sz w:val="28"/>
+          <w:szCs w:val="28"/>
+        </w:rPr>
+        <w:t xml:space="preserve"> </w:t>
+      </w:r>
+      <w:r>
+        <w:rPr>
+          <w:rFonts w:ascii="Times New Roman" w:hAnsi="Times New Roman" w:cs="Times New Roman"/>
+          <w:sz w:val="28"/>
+          <w:szCs w:val="28"/>
           <w:lang w:val="en-US"/>
         </w:rPr>
-        <w:t>:</w:t>
+        <w:t>Intel</w:t>
+      </w:r>
+      <w:r>
+        <w:rPr>
+          <w:rFonts w:ascii="Times New Roman" w:hAnsi="Times New Roman" w:cs="Times New Roman"/>
+          <w:sz w:val="28"/>
+          <w:szCs w:val="28"/>
+        </w:rPr>
+        <w:t xml:space="preserve"> </w:t>
       </w:r>
       <w:r>
         <w:rPr>
@@ -1106,6 +1048,14 @@
           <w:szCs w:val="28"/>
           <w:lang w:val="en-US"/>
         </w:rPr>
+        <w:t>HD</w:t>
+      </w:r>
+      <w:r>
+        <w:rPr>
+          <w:rFonts w:ascii="Times New Roman" w:hAnsi="Times New Roman" w:cs="Times New Roman"/>
+          <w:sz w:val="28"/>
+          <w:szCs w:val="28"/>
+        </w:rPr>
         <w:t xml:space="preserve"> </w:t>
       </w:r>
       <w:r>
@@ -1115,7 +1065,15 @@
           <w:szCs w:val="28"/>
           <w:lang w:val="en-US"/>
         </w:rPr>
-        <w:t>Intel HD Graphics 515 1536 МБ</w:t>
+        <w:t>Graphics</w:t>
+      </w:r>
+      <w:r>
+        <w:rPr>
+          <w:rFonts w:ascii="Times New Roman" w:hAnsi="Times New Roman" w:cs="Times New Roman"/>
+          <w:sz w:val="28"/>
+          <w:szCs w:val="28"/>
+        </w:rPr>
+        <w:t xml:space="preserve"> 515 1536 МБ</w:t>
       </w:r>
     </w:p>
     <w:p>
@@ -1126,7 +1084,6 @@
           <w:bCs/>
           <w:sz w:val="28"/>
           <w:szCs w:val="28"/>
-          <w:lang w:val="en-US"/>
         </w:rPr>
       </w:pPr>
       <w:r>
@@ -1146,7 +1103,6 @@
           <w:bCs/>
           <w:sz w:val="28"/>
           <w:szCs w:val="28"/>
-          <w:lang w:val="en-US"/>
         </w:rPr>
         <w:t>:</w:t>
       </w:r>
@@ -1157,7 +1113,6 @@
           <w:rFonts w:ascii="Times New Roman" w:hAnsi="Times New Roman" w:cs="Times New Roman"/>
           <w:sz w:val="28"/>
           <w:szCs w:val="28"/>
-          <w:lang w:val="en-US"/>
         </w:rPr>
       </w:pPr>
       <w:r>
@@ -1205,7 +1160,6 @@
           <w:rFonts w:ascii="Times New Roman" w:hAnsi="Times New Roman" w:cs="Times New Roman"/>
           <w:sz w:val="28"/>
           <w:szCs w:val="28"/>
-          <w:lang w:val="en-US"/>
         </w:rPr>
         <w:t>.</w:t>
       </w:r>
@@ -1225,15 +1179,7 @@
           <w:sz w:val="24"/>
           <w:szCs w:val="24"/>
         </w:rPr>
-        <w:t xml:space="preserve">Таблица 1. </w:t>
-      </w:r>
-      <w:r>
-        <w:rPr>
-          <w:rFonts w:ascii="Times New Roman" w:hAnsi="Times New Roman" w:cs="Times New Roman"/>
-          <w:sz w:val="24"/>
-          <w:szCs w:val="24"/>
-        </w:rPr>
-        <w:t>Результаты численных расчетов методом итерации по подобластям</w:t>
+        <w:t>Таблица 1. Результаты численных расчетов методом итерации по подобластям</w:t>
       </w:r>
     </w:p>
     <w:tbl>
@@ -1905,14 +1851,7 @@
                 <w:rFonts w:ascii="Times New Roman" w:hAnsi="Times New Roman" w:cs="Times New Roman"/>
                 <w:lang w:val="en-US"/>
               </w:rPr>
-              <w:t>0.0</w:t>
-            </w:r>
-            <w:r>
-              <w:rPr>
-                <w:rFonts w:ascii="Times New Roman" w:hAnsi="Times New Roman" w:cs="Times New Roman"/>
-                <w:lang w:val="en-US"/>
-              </w:rPr>
-              <w:t>7</w:t>
+              <w:t>0.07</w:t>
             </w:r>
           </w:p>
         </w:tc>
@@ -2103,14 +2042,7 @@
                 <w:rFonts w:ascii="Times New Roman" w:hAnsi="Times New Roman" w:cs="Times New Roman"/>
                 <w:lang w:val="en-US"/>
               </w:rPr>
-              <w:t>0.</w:t>
-            </w:r>
-            <w:r>
-              <w:rPr>
-                <w:rFonts w:ascii="Times New Roman" w:hAnsi="Times New Roman" w:cs="Times New Roman"/>
-                <w:lang w:val="en-US"/>
-              </w:rPr>
-              <w:t>29</w:t>
+              <w:t>0.29</w:t>
             </w:r>
           </w:p>
         </w:tc>
@@ -2301,21 +2233,7 @@
                 <w:rFonts w:ascii="Times New Roman" w:hAnsi="Times New Roman" w:cs="Times New Roman"/>
                 <w:lang w:val="en-US"/>
               </w:rPr>
-              <w:t>1</w:t>
-            </w:r>
-            <w:r>
-              <w:rPr>
-                <w:rFonts w:ascii="Times New Roman" w:hAnsi="Times New Roman" w:cs="Times New Roman"/>
-                <w:lang w:val="en-US"/>
-              </w:rPr>
-              <w:t>.</w:t>
-            </w:r>
-            <w:r>
-              <w:rPr>
-                <w:rFonts w:ascii="Times New Roman" w:hAnsi="Times New Roman" w:cs="Times New Roman"/>
-                <w:lang w:val="en-US"/>
-              </w:rPr>
-              <w:t>98</w:t>
+              <w:t>1.98</w:t>
             </w:r>
           </w:p>
         </w:tc>
@@ -3329,27 +3247,7 @@
           <w:sz w:val="28"/>
           <w:szCs w:val="28"/>
         </w:rPr>
-        <w:t>Оцените арифметическую сложность решения СЛАУ</w:t>
-      </w:r>
-      <w:r>
-        <w:rPr>
-          <w:rFonts w:ascii="Times New Roman" w:hAnsi="Times New Roman" w:cs="Times New Roman"/>
-          <w:i/>
-          <w:iCs/>
-          <w:sz w:val="28"/>
-          <w:szCs w:val="28"/>
-        </w:rPr>
-        <w:t xml:space="preserve"> итерацией по подобластям</w:t>
-      </w:r>
-      <w:r>
-        <w:rPr>
-          <w:rFonts w:ascii="Times New Roman" w:hAnsi="Times New Roman" w:cs="Times New Roman"/>
-          <w:i/>
-          <w:iCs/>
-          <w:sz w:val="28"/>
-          <w:szCs w:val="28"/>
-        </w:rPr>
-        <w:t>?</w:t>
+        <w:t>Оцените арифметическую сложность решения СЛАУ итерацией по подобластям?</w:t>
       </w:r>
     </w:p>
     <w:p>
@@ -3359,16 +3257,48 @@
           <w:iCs/>
           <w:sz w:val="28"/>
           <w:szCs w:val="28"/>
+        </w:rPr>
+      </w:pPr>
+      <w:r>
+        <w:rPr>
+          <w:rFonts w:ascii="Times New Roman" w:hAnsi="Times New Roman" w:cs="Times New Roman"/>
+          <w:sz w:val="28"/>
+          <w:szCs w:val="28"/>
+        </w:rPr>
+        <w:t xml:space="preserve">Использование данного алгоритма подразумевает вычисление </w:t>
+      </w:r>
+      <w:r>
+        <w:rPr>
+          <w:rFonts w:ascii="Times New Roman" w:hAnsi="Times New Roman" w:cs="Times New Roman"/>
+          <w:sz w:val="28"/>
+          <w:szCs w:val="28"/>
           <w:lang w:val="en-US"/>
         </w:rPr>
-      </w:pPr>
-      <w:r>
-        <w:rPr>
-          <w:rFonts w:ascii="Times New Roman" w:hAnsi="Times New Roman" w:cs="Times New Roman"/>
-          <w:sz w:val="28"/>
-          <w:szCs w:val="28"/>
-        </w:rPr>
-        <w:t xml:space="preserve">Использование данного алгоритма подразумевает вычисление </w:t>
+        <w:t>QR</w:t>
+      </w:r>
+      <w:r>
+        <w:rPr>
+          <w:rFonts w:ascii="Times New Roman" w:hAnsi="Times New Roman" w:cs="Times New Roman"/>
+          <w:sz w:val="28"/>
+          <w:szCs w:val="28"/>
+        </w:rPr>
+        <w:t xml:space="preserve"> </w:t>
+      </w:r>
+      <w:r>
+        <w:rPr>
+          <w:rFonts w:ascii="Times New Roman" w:hAnsi="Times New Roman" w:cs="Times New Roman"/>
+          <w:sz w:val="28"/>
+          <w:szCs w:val="28"/>
+        </w:rPr>
+        <w:t>разложения матрицы</w:t>
+      </w:r>
+      <w:r>
+        <w:rPr>
+          <w:rFonts w:ascii="Times New Roman" w:hAnsi="Times New Roman" w:cs="Times New Roman"/>
+          <w:sz w:val="28"/>
+          <w:szCs w:val="28"/>
+        </w:rPr>
+        <w:t xml:space="preserve"> размера (</w:t>
       </w:r>
       <w:r>
         <w:rPr>
@@ -3377,31 +3307,15 @@
           <w:szCs w:val="28"/>
           <w:lang w:val="en-US"/>
         </w:rPr>
-        <w:t>QR</w:t>
-      </w:r>
-      <w:r>
-        <w:rPr>
-          <w:rFonts w:ascii="Times New Roman" w:hAnsi="Times New Roman" w:cs="Times New Roman"/>
-          <w:sz w:val="28"/>
-          <w:szCs w:val="28"/>
-        </w:rPr>
-        <w:t xml:space="preserve"> </w:t>
-      </w:r>
-      <w:r>
-        <w:rPr>
-          <w:rFonts w:ascii="Times New Roman" w:hAnsi="Times New Roman" w:cs="Times New Roman"/>
-          <w:sz w:val="28"/>
-          <w:szCs w:val="28"/>
-        </w:rPr>
-        <w:t>разложения матрицы</w:t>
-      </w:r>
-      <w:r>
-        <w:rPr>
-          <w:rFonts w:ascii="Times New Roman" w:hAnsi="Times New Roman" w:cs="Times New Roman"/>
-          <w:sz w:val="28"/>
-          <w:szCs w:val="28"/>
-        </w:rPr>
-        <w:t xml:space="preserve"> размера (</w:t>
+        <w:t>N</w:t>
+      </w:r>
+      <w:r>
+        <w:rPr>
+          <w:rFonts w:ascii="Times New Roman" w:hAnsi="Times New Roman" w:cs="Times New Roman"/>
+          <w:sz w:val="28"/>
+          <w:szCs w:val="28"/>
+        </w:rPr>
+        <w:t xml:space="preserve">+5, </w:t>
       </w:r>
       <w:r>
         <w:rPr>
@@ -3418,23 +3332,6 @@
           <w:sz w:val="28"/>
           <w:szCs w:val="28"/>
         </w:rPr>
-        <w:t xml:space="preserve">+5, </w:t>
-      </w:r>
-      <w:r>
-        <w:rPr>
-          <w:rFonts w:ascii="Times New Roman" w:hAnsi="Times New Roman" w:cs="Times New Roman"/>
-          <w:sz w:val="28"/>
-          <w:szCs w:val="28"/>
-          <w:lang w:val="en-US"/>
-        </w:rPr>
-        <w:t>N</w:t>
-      </w:r>
-      <w:r>
-        <w:rPr>
-          <w:rFonts w:ascii="Times New Roman" w:hAnsi="Times New Roman" w:cs="Times New Roman"/>
-          <w:sz w:val="28"/>
-          <w:szCs w:val="28"/>
-        </w:rPr>
         <w:t>+1</w:t>
       </w:r>
       <w:r>
@@ -3499,18 +3396,8 @@
           <w:sz w:val="28"/>
           <w:szCs w:val="28"/>
         </w:rPr>
-        <w:t xml:space="preserve"> в данном варианте задания используется метода вращений </w:t>
-      </w:r>
-      <w:proofErr w:type="spellStart"/>
-      <w:r>
-        <w:rPr>
-          <w:rFonts w:ascii="Times New Roman" w:hAnsi="Times New Roman" w:cs="Times New Roman"/>
-          <w:sz w:val="28"/>
-          <w:szCs w:val="28"/>
-        </w:rPr>
-        <w:t>Гивенса</w:t>
-      </w:r>
-      <w:proofErr w:type="spellEnd"/>
+        <w:t xml:space="preserve"> в данном варианте задания используется метода вращений Гивенса</w:t>
+      </w:r>
       <w:r>
         <w:rPr>
           <w:rFonts w:ascii="Times New Roman" w:hAnsi="Times New Roman" w:cs="Times New Roman"/>
@@ -3841,7 +3728,6 @@
           <w:rFonts w:ascii="Times New Roman" w:eastAsiaTheme="minorEastAsia" w:hAnsi="Times New Roman" w:cs="Times New Roman"/>
           <w:sz w:val="28"/>
           <w:szCs w:val="28"/>
-          <w:lang w:val="en-US"/>
         </w:rPr>
         <w:t xml:space="preserve">: </w:t>
       </w:r>
@@ -3926,7 +3812,6 @@
             <w:rFonts w:ascii="Cambria Math" w:eastAsiaTheme="minorEastAsia" w:hAnsi="Cambria Math" w:cs="Times New Roman"/>
             <w:sz w:val="28"/>
             <w:szCs w:val="28"/>
-            <w:lang w:val="en-US"/>
           </w:rPr>
           <m:t>.</m:t>
         </m:r>
@@ -4260,25 +4145,7 @@
           <w:szCs w:val="28"/>
         </w:rPr>
         <w:lastRenderedPageBreak/>
-        <w:t>Почему обусловленность внутренних СЛАУ на каждой сетке</w:t>
-      </w:r>
-      <w:r>
-        <w:rPr>
-          <w:rFonts w:ascii="Times New Roman" w:eastAsiaTheme="minorEastAsia" w:hAnsi="Times New Roman" w:cs="Times New Roman"/>
-          <w:i/>
-          <w:sz w:val="28"/>
-          <w:szCs w:val="28"/>
-        </w:rPr>
-        <w:t xml:space="preserve"> </w:t>
-      </w:r>
-      <w:r>
-        <w:rPr>
-          <w:rFonts w:ascii="Times New Roman" w:eastAsiaTheme="minorEastAsia" w:hAnsi="Times New Roman" w:cs="Times New Roman"/>
-          <w:i/>
-          <w:sz w:val="28"/>
-          <w:szCs w:val="28"/>
-        </w:rPr>
-        <w:t>одинакова?</w:t>
+        <w:t>Почему обусловленность внутренних СЛАУ на каждой сетке одинакова?</w:t>
       </w:r>
     </w:p>
     <w:p>
@@ -4295,23 +4162,7 @@
           <w:sz w:val="28"/>
           <w:szCs w:val="28"/>
         </w:rPr>
-        <w:t>Обусловленность внутренних СЛАУ одинакова, поскольку матрица СЛАУ одна и та</w:t>
-      </w:r>
-      <w:r>
-        <w:rPr>
-          <w:rFonts w:ascii="Times New Roman" w:hAnsi="Times New Roman" w:cs="Times New Roman"/>
-          <w:sz w:val="28"/>
-          <w:szCs w:val="28"/>
-        </w:rPr>
-        <w:t xml:space="preserve"> </w:t>
-      </w:r>
-      <w:r>
-        <w:rPr>
-          <w:rFonts w:ascii="Times New Roman" w:hAnsi="Times New Roman" w:cs="Times New Roman"/>
-          <w:sz w:val="28"/>
-          <w:szCs w:val="28"/>
-        </w:rPr>
-        <w:t>же, отличаются только правые части.</w:t>
+        <w:t>Обусловленность внутренних СЛАУ одинакова, поскольку матрица СЛАУ одна и та же, отличаются только правые части.</w:t>
       </w:r>
     </w:p>
     <w:p>
@@ -4348,29 +4199,7 @@
           <w:sz w:val="28"/>
           <w:szCs w:val="28"/>
         </w:rPr>
-        <w:t xml:space="preserve">С чем связано неравномерное убывание </w:t>
-      </w:r>
-      <w:proofErr w:type="spellStart"/>
-      <w:r>
-        <w:rPr>
-          <w:rFonts w:ascii="Times New Roman" w:hAnsi="Times New Roman" w:cs="Times New Roman"/>
-          <w:i/>
-          <w:iCs/>
-          <w:sz w:val="28"/>
-          <w:szCs w:val="28"/>
-        </w:rPr>
-        <w:t>псевдопогрешности</w:t>
-      </w:r>
-      <w:proofErr w:type="spellEnd"/>
-      <w:r>
-        <w:rPr>
-          <w:rFonts w:ascii="Times New Roman" w:hAnsi="Times New Roman" w:cs="Times New Roman"/>
-          <w:i/>
-          <w:iCs/>
-          <w:sz w:val="28"/>
-          <w:szCs w:val="28"/>
-        </w:rPr>
-        <w:t>?</w:t>
+        <w:t>С чем связано неравномерное убывание псевдопогрешности?</w:t>
       </w:r>
       <w:r>
         <w:rPr>
@@ -4527,25 +4356,7 @@
           <w:sz w:val="24"/>
           <w:szCs w:val="24"/>
         </w:rPr>
-        <w:t xml:space="preserve">Рис. 2. Логарифмический график зависимости </w:t>
-      </w:r>
-      <w:proofErr w:type="spellStart"/>
-      <w:r>
-        <w:rPr>
-          <w:rFonts w:ascii="Times New Roman" w:hAnsi="Times New Roman" w:cs="Times New Roman"/>
-          <w:sz w:val="24"/>
-          <w:szCs w:val="24"/>
-        </w:rPr>
-        <w:t>псевдопогрешности</w:t>
-      </w:r>
-      <w:proofErr w:type="spellEnd"/>
-      <w:r>
-        <w:rPr>
-          <w:rFonts w:ascii="Times New Roman" w:hAnsi="Times New Roman" w:cs="Times New Roman"/>
-          <w:sz w:val="24"/>
-          <w:szCs w:val="24"/>
-        </w:rPr>
-        <w:t xml:space="preserve"> от номера итерации.</w:t>
+        <w:t>Рис. 2. Логарифмический график зависимости псевдопогрешности от номера итерации.</w:t>
       </w:r>
     </w:p>
     <w:p>
@@ -4737,6 +4548,8 @@
         </w:rPr>
         <w:t>.</w:t>
       </w:r>
+      <w:bookmarkStart w:id="0" w:name="_GoBack"/>
+      <w:bookmarkEnd w:id="0"/>
     </w:p>
     <w:sectPr>
       <w:pgSz w:w="11900" w:h="16840"/>

</xml_diff>